<commit_message>
Update Trabajo_Individual_2 - Constanza_Hurtado.docx
</commit_message>
<xml_diff>
--- a/Trabajo_Individual_2 - Constanza_Hurtado.docx
+++ b/Trabajo_Individual_2 - Constanza_Hurtado.docx
@@ -2,6 +2,222 @@
 <file path=word/document.xml><?xml version="1.0" encoding="utf-8"?>
 <w:document xmlns:wpc="http://schemas.microsoft.com/office/word/2010/wordprocessingCanvas" xmlns:cx="http://schemas.microsoft.com/office/drawing/2014/chartex" xmlns:cx1="http://schemas.microsoft.com/office/drawing/2015/9/8/chartex" xmlns:cx2="http://schemas.microsoft.com/office/drawing/2015/10/21/chartex" xmlns:cx3="http://schemas.microsoft.com/office/drawing/2016/5/9/chartex" xmlns:cx4="http://schemas.microsoft.com/office/drawing/2016/5/10/chartex" xmlns:cx5="http://schemas.microsoft.com/office/drawing/2016/5/11/chartex" xmlns:cx6="http://schemas.microsoft.com/office/drawing/2016/5/12/chartex" xmlns:cx7="http://schemas.microsoft.com/office/drawing/2016/5/13/chartex" xmlns:cx8="http://schemas.microsoft.com/office/drawing/2016/5/14/chartex" xmlns:mc="http://schemas.openxmlformats.org/markup-compatibility/2006" xmlns:aink="http://schemas.microsoft.com/office/drawing/2016/ink" xmlns:am3d="http://schemas.microsoft.com/office/drawing/2017/model3d" xmlns:o="urn:schemas-microsoft-com:office:office" xmlns:r="http://schemas.openxmlformats.org/officeDocument/2006/relationships" xmlns:m="http://schemas.openxmlformats.org/officeDocument/2006/math" xmlns:v="urn:schemas-microsoft-com:vml" xmlns:wp14="http://schemas.microsoft.com/office/word/2010/wordprocessingDrawing" xmlns:wp="http://schemas.openxmlformats.org/drawingml/2006/wordprocessingDrawing" xmlns:w10="urn:schemas-microsoft-com:office:word" xmlns:w="http://schemas.openxmlformats.org/wordprocessingml/2006/main" xmlns:w14="http://schemas.microsoft.com/office/word/2010/wordml" xmlns:w15="http://schemas.microsoft.com/office/word/2012/wordml" xmlns:w16cex="http://schemas.microsoft.com/office/word/2018/wordml/cex" xmlns:w16cid="http://schemas.microsoft.com/office/word/2016/wordml/cid" xmlns:w16="http://schemas.microsoft.com/office/word/2018/wordml" xmlns:w16sdtdh="http://schemas.microsoft.com/office/word/2020/wordml/sdtdatahash" xmlns:w16se="http://schemas.microsoft.com/office/word/2015/wordml/symex" xmlns:wpg="http://schemas.microsoft.com/office/word/2010/wordprocessingGroup" xmlns:wpi="http://schemas.microsoft.com/office/word/2010/wordprocessingInk" xmlns:wne="http://schemas.microsoft.com/office/word/2006/wordml" xmlns:wps="http://schemas.microsoft.com/office/word/2010/wordprocessingShape" mc:Ignorable="w14 w15 w16se w16cid w16 w16cex w16sdtdh wp14">
   <w:body>
+    <w:p/>
+    <w:p>
+      <w:pPr>
+        <w:pStyle w:val="Ttulo1"/>
+        <w:rPr>
+          <w:b/>
+          <w:bCs/>
+          <w:sz w:val="56"/>
+          <w:szCs w:val="56"/>
+          <w:lang w:val="es-CL"/>
+        </w:rPr>
+      </w:pPr>
+      <w:r>
+        <w:rPr>
+          <w:noProof/>
+        </w:rPr>
+        <w:drawing>
+          <wp:anchor distT="0" distB="0" distL="114300" distR="114300" simplePos="0" relativeHeight="251665408" behindDoc="0" locked="0" layoutInCell="1" allowOverlap="1" wp14:anchorId="0326B1E1" wp14:editId="7E82A4E1">
+            <wp:simplePos x="0" y="0"/>
+            <wp:positionH relativeFrom="column">
+              <wp:posOffset>4267200</wp:posOffset>
+            </wp:positionH>
+            <wp:positionV relativeFrom="paragraph">
+              <wp:posOffset>50800</wp:posOffset>
+            </wp:positionV>
+            <wp:extent cx="1228725" cy="824865"/>
+            <wp:effectExtent l="0" t="0" r="9525" b="0"/>
+            <wp:wrapSquare wrapText="bothSides"/>
+            <wp:docPr id="29" name="Imagen 29"/>
+            <wp:cNvGraphicFramePr>
+              <a:graphicFrameLocks xmlns:a="http://schemas.openxmlformats.org/drawingml/2006/main" noChangeAspect="1"/>
+            </wp:cNvGraphicFramePr>
+            <a:graphic xmlns:a="http://schemas.openxmlformats.org/drawingml/2006/main">
+              <a:graphicData uri="http://schemas.openxmlformats.org/drawingml/2006/picture">
+                <pic:pic xmlns:pic="http://schemas.openxmlformats.org/drawingml/2006/picture">
+                  <pic:nvPicPr>
+                    <pic:cNvPr id="0" name="Picture 1"/>
+                    <pic:cNvPicPr>
+                      <a:picLocks noChangeAspect="1" noChangeArrowheads="1"/>
+                    </pic:cNvPicPr>
+                  </pic:nvPicPr>
+                  <pic:blipFill>
+                    <a:blip r:embed="rId5">
+                      <a:extLst>
+                        <a:ext uri="{28A0092B-C50C-407E-A947-70E740481C1C}">
+                          <a14:useLocalDpi xmlns:a14="http://schemas.microsoft.com/office/drawing/2010/main" val="0"/>
+                        </a:ext>
+                      </a:extLst>
+                    </a:blip>
+                    <a:srcRect/>
+                    <a:stretch>
+                      <a:fillRect/>
+                    </a:stretch>
+                  </pic:blipFill>
+                  <pic:spPr bwMode="auto">
+                    <a:xfrm>
+                      <a:off x="0" y="0"/>
+                      <a:ext cx="1228725" cy="824865"/>
+                    </a:xfrm>
+                    <a:prstGeom prst="rect">
+                      <a:avLst/>
+                    </a:prstGeom>
+                    <a:noFill/>
+                    <a:ln>
+                      <a:noFill/>
+                    </a:ln>
+                  </pic:spPr>
+                </pic:pic>
+              </a:graphicData>
+            </a:graphic>
+          </wp:anchor>
+        </w:drawing>
+      </w:r>
+    </w:p>
+    <w:p>
+      <w:pPr>
+        <w:pStyle w:val="Ttulo1"/>
+        <w:rPr>
+          <w:b/>
+          <w:bCs/>
+          <w:sz w:val="56"/>
+          <w:szCs w:val="56"/>
+          <w:lang w:val="es-CL"/>
+        </w:rPr>
+      </w:pPr>
+    </w:p>
+    <w:p>
+      <w:pPr>
+        <w:pStyle w:val="Ttulo1"/>
+        <w:rPr>
+          <w:b/>
+          <w:bCs/>
+          <w:sz w:val="56"/>
+          <w:szCs w:val="56"/>
+          <w:lang w:val="es-CL"/>
+        </w:rPr>
+      </w:pPr>
+    </w:p>
+    <w:p>
+      <w:pPr>
+        <w:pStyle w:val="Ttulo1"/>
+        <w:rPr>
+          <w:b/>
+          <w:bCs/>
+          <w:sz w:val="56"/>
+          <w:szCs w:val="56"/>
+          <w:lang w:val="es-CL"/>
+        </w:rPr>
+      </w:pPr>
+    </w:p>
+    <w:p>
+      <w:pPr>
+        <w:pStyle w:val="Ttulo1"/>
+        <w:rPr>
+          <w:b/>
+          <w:bCs/>
+          <w:sz w:val="56"/>
+          <w:szCs w:val="56"/>
+          <w:lang w:val="es-CL"/>
+        </w:rPr>
+      </w:pPr>
+    </w:p>
+    <w:p>
+      <w:pPr>
+        <w:pStyle w:val="Ttulo1"/>
+        <w:rPr>
+          <w:b/>
+          <w:bCs/>
+          <w:sz w:val="56"/>
+          <w:szCs w:val="56"/>
+          <w:lang w:val="es-CL"/>
+        </w:rPr>
+      </w:pPr>
+    </w:p>
+    <w:p>
+      <w:pPr>
+        <w:pStyle w:val="Ttulo1"/>
+        <w:rPr>
+          <w:b/>
+          <w:bCs/>
+          <w:sz w:val="56"/>
+          <w:szCs w:val="56"/>
+          <w:lang w:val="es-CL"/>
+        </w:rPr>
+      </w:pPr>
+      <w:r>
+        <w:rPr>
+          <w:b/>
+          <w:bCs/>
+          <w:sz w:val="56"/>
+          <w:szCs w:val="56"/>
+          <w:lang w:val="es-CL"/>
+        </w:rPr>
+        <w:t xml:space="preserve">TRABAJO GRUPAL: </w:t>
+      </w:r>
+      <w:r>
+        <w:rPr>
+          <w:b/>
+          <w:bCs/>
+          <w:sz w:val="56"/>
+          <w:szCs w:val="56"/>
+          <w:lang w:val="es-CL"/>
+        </w:rPr>
+        <w:t>Conociendo Python</w:t>
+      </w:r>
+    </w:p>
+    <w:p/>
+    <w:p/>
+    <w:p/>
+    <w:p/>
+    <w:p/>
+    <w:p/>
+    <w:p/>
+    <w:p/>
+    <w:p>
+      <w:pPr>
+        <w:jc w:val="center"/>
+        <w:rPr>
+          <w:rFonts w:ascii="Arial" w:hAnsi="Arial" w:cs="Arial"/>
+          <w:bCs/>
+          <w:sz w:val="24"/>
+        </w:rPr>
+      </w:pPr>
+      <w:r>
+        <w:rPr>
+          <w:rFonts w:ascii="Arial" w:hAnsi="Arial" w:cs="Arial"/>
+          <w:b/>
+          <w:sz w:val="24"/>
+        </w:rPr>
+        <w:t>Nombre</w:t>
+      </w:r>
+      <w:r>
+        <w:rPr>
+          <w:rFonts w:ascii="Arial" w:hAnsi="Arial" w:cs="Arial"/>
+          <w:b/>
+          <w:sz w:val="24"/>
+        </w:rPr>
+        <w:t>s</w:t>
+      </w:r>
+      <w:r>
+        <w:rPr>
+          <w:rFonts w:ascii="Arial" w:hAnsi="Arial" w:cs="Arial"/>
+          <w:b/>
+          <w:sz w:val="24"/>
+        </w:rPr>
+        <w:t xml:space="preserve">: </w:t>
+      </w:r>
+      <w:r>
+        <w:rPr>
+          <w:rFonts w:ascii="Arial" w:hAnsi="Arial" w:cs="Arial"/>
+          <w:bCs/>
+          <w:sz w:val="24"/>
+        </w:rPr>
+        <w:t>Constanza Hurtado Ávila</w:t>
+      </w:r>
+    </w:p>
     <w:p>
       <w:pPr>
         <w:spacing w:line="360" w:lineRule="auto"/>
@@ -11,11 +227,42 @@
           <w:u w:val="single"/>
         </w:rPr>
       </w:pPr>
-      <w:r>
+    </w:p>
+    <w:p>
+      <w:pPr>
+        <w:spacing w:line="360" w:lineRule="auto"/>
+        <w:jc w:val="center"/>
         <w:rPr>
           <w:rFonts w:ascii="Arial" w:hAnsi="Arial" w:cs="Arial"/>
           <w:u w:val="single"/>
         </w:rPr>
+      </w:pPr>
+    </w:p>
+    <w:p>
+      <w:pPr>
+        <w:spacing w:line="360" w:lineRule="auto"/>
+        <w:jc w:val="center"/>
+        <w:rPr>
+          <w:rFonts w:ascii="Arial" w:hAnsi="Arial" w:cs="Arial"/>
+          <w:u w:val="single"/>
+        </w:rPr>
+      </w:pPr>
+    </w:p>
+    <w:p>
+      <w:pPr>
+        <w:spacing w:line="360" w:lineRule="auto"/>
+        <w:jc w:val="center"/>
+        <w:rPr>
+          <w:rFonts w:ascii="Arial" w:hAnsi="Arial" w:cs="Arial"/>
+          <w:u w:val="single"/>
+        </w:rPr>
+      </w:pPr>
+      <w:r>
+        <w:rPr>
+          <w:rFonts w:ascii="Arial" w:hAnsi="Arial" w:cs="Arial"/>
+          <w:u w:val="single"/>
+        </w:rPr>
+        <w:lastRenderedPageBreak/>
         <w:t>DESARROLLO</w:t>
       </w:r>
     </w:p>
@@ -111,28 +358,7 @@
           <w:rFonts w:ascii="Arial" w:hAnsi="Arial" w:cs="Arial"/>
           <w:color w:val="000000"/>
         </w:rPr>
-        <w:t>Generalmente, uno ingresa a su cuenta personal en una página, ésta te saluda y te reconoce</w:t>
-      </w:r>
-      <w:r>
-        <w:rPr>
-          <w:rFonts w:ascii="Arial" w:hAnsi="Arial" w:cs="Arial"/>
-          <w:color w:val="000000"/>
-        </w:rPr>
-        <w:t xml:space="preserve">. </w:t>
-      </w:r>
-      <w:r>
-        <w:rPr>
-          <w:rFonts w:ascii="Arial" w:hAnsi="Arial" w:cs="Arial"/>
-          <w:color w:val="000000"/>
-        </w:rPr>
-        <w:t>Intentemos replicar esto</w:t>
-      </w:r>
-      <w:r>
-        <w:rPr>
-          <w:rFonts w:ascii="Arial" w:hAnsi="Arial" w:cs="Arial"/>
-          <w:color w:val="000000"/>
-        </w:rPr>
-        <w:t>:</w:t>
+        <w:t>Generalmente, uno ingresa a su cuenta personal en una página, ésta te saluda y te reconoce. Intentemos replicar esto:</w:t>
       </w:r>
     </w:p>
     <w:p>
@@ -226,7 +452,7 @@
                     <pic:cNvPicPr/>
                   </pic:nvPicPr>
                   <pic:blipFill>
-                    <a:blip r:embed="rId5" cstate="print">
+                    <a:blip r:embed="rId6" cstate="print">
                       <a:extLst>
                         <a:ext uri="{28A0092B-C50C-407E-A947-70E740481C1C}">
                           <a14:useLocalDpi xmlns:a14="http://schemas.microsoft.com/office/drawing/2010/main" val="0"/>
@@ -388,7 +614,7 @@
                     <pic:cNvPicPr/>
                   </pic:nvPicPr>
                   <pic:blipFill>
-                    <a:blip r:embed="rId6"/>
+                    <a:blip r:embed="rId7"/>
                     <a:stretch>
                       <a:fillRect/>
                     </a:stretch>
@@ -706,145 +932,6 @@
             <wp:effectExtent l="0" t="0" r="7620" b="6985"/>
             <wp:wrapSquare wrapText="bothSides"/>
             <wp:docPr id="3" name="Imagen 3"/>
-            <wp:cNvGraphicFramePr>
-              <a:graphicFrameLocks xmlns:a="http://schemas.openxmlformats.org/drawingml/2006/main" noChangeAspect="1"/>
-            </wp:cNvGraphicFramePr>
-            <a:graphic xmlns:a="http://schemas.openxmlformats.org/drawingml/2006/main">
-              <a:graphicData uri="http://schemas.openxmlformats.org/drawingml/2006/picture">
-                <pic:pic xmlns:pic="http://schemas.openxmlformats.org/drawingml/2006/picture">
-                  <pic:nvPicPr>
-                    <pic:cNvPr id="1" name=""/>
-                    <pic:cNvPicPr/>
-                  </pic:nvPicPr>
-                  <pic:blipFill>
-                    <a:blip r:embed="rId7" cstate="print">
-                      <a:extLst>
-                        <a:ext uri="{28A0092B-C50C-407E-A947-70E740481C1C}">
-                          <a14:useLocalDpi xmlns:a14="http://schemas.microsoft.com/office/drawing/2010/main" val="0"/>
-                        </a:ext>
-                      </a:extLst>
-                    </a:blip>
-                    <a:stretch>
-                      <a:fillRect/>
-                    </a:stretch>
-                  </pic:blipFill>
-                  <pic:spPr>
-                    <a:xfrm>
-                      <a:off x="0" y="0"/>
-                      <a:ext cx="5612130" cy="3155315"/>
-                    </a:xfrm>
-                    <a:prstGeom prst="rect">
-                      <a:avLst/>
-                    </a:prstGeom>
-                  </pic:spPr>
-                </pic:pic>
-              </a:graphicData>
-            </a:graphic>
-          </wp:anchor>
-        </w:drawing>
-      </w:r>
-      <w:r>
-        <w:rPr>
-          <w:rFonts w:ascii="Arial" w:hAnsi="Arial" w:cs="Arial"/>
-          <w:color w:val="000000"/>
-        </w:rPr>
-        <w:t>Se crea una lista con la función split(), que nos pe</w:t>
-      </w:r>
-      <w:r>
-        <w:rPr>
-          <w:rFonts w:ascii="Arial" w:hAnsi="Arial" w:cs="Arial"/>
-          <w:color w:val="000000"/>
-        </w:rPr>
-        <w:t>r</w:t>
-      </w:r>
-      <w:r>
-        <w:rPr>
-          <w:rFonts w:ascii="Arial" w:hAnsi="Arial" w:cs="Arial"/>
-          <w:color w:val="000000"/>
-        </w:rPr>
-        <w:t>mite separar los elementos del string 'usuarios' por medio de comas.</w:t>
-      </w:r>
-    </w:p>
-    <w:p>
-      <w:pPr>
-        <w:autoSpaceDE w:val="0"/>
-        <w:autoSpaceDN w:val="0"/>
-        <w:adjustRightInd w:val="0"/>
-        <w:spacing w:after="0" w:line="360" w:lineRule="auto"/>
-        <w:jc w:val="both"/>
-        <w:rPr>
-          <w:rFonts w:ascii="Arial" w:hAnsi="Arial" w:cs="Arial"/>
-          <w:color w:val="000000"/>
-        </w:rPr>
-      </w:pPr>
-    </w:p>
-    <w:p>
-      <w:pPr>
-        <w:autoSpaceDE w:val="0"/>
-        <w:autoSpaceDN w:val="0"/>
-        <w:adjustRightInd w:val="0"/>
-        <w:spacing w:after="0" w:line="360" w:lineRule="auto"/>
-        <w:jc w:val="both"/>
-        <w:rPr>
-          <w:rFonts w:ascii="Arial" w:hAnsi="Arial" w:cs="Arial"/>
-          <w:color w:val="000000"/>
-        </w:rPr>
-      </w:pPr>
-    </w:p>
-    <w:p>
-      <w:pPr>
-        <w:pStyle w:val="Prrafodelista"/>
-        <w:numPr>
-          <w:ilvl w:val="0"/>
-          <w:numId w:val="1"/>
-        </w:numPr>
-        <w:autoSpaceDE w:val="0"/>
-        <w:autoSpaceDN w:val="0"/>
-        <w:adjustRightInd w:val="0"/>
-        <w:spacing w:after="0" w:line="360" w:lineRule="auto"/>
-        <w:jc w:val="both"/>
-        <w:rPr>
-          <w:rFonts w:ascii="Arial" w:hAnsi="Arial" w:cs="Arial"/>
-          <w:color w:val="000000"/>
-        </w:rPr>
-      </w:pPr>
-      <w:r>
-        <w:rPr>
-          <w:rFonts w:ascii="Arial" w:hAnsi="Arial" w:cs="Arial"/>
-          <w:color w:val="000000"/>
-        </w:rPr>
-        <w:t xml:space="preserve">Imprima en pantalla la cantidad usuarios que tiene tu aplicación. </w:t>
-      </w:r>
-    </w:p>
-    <w:p>
-      <w:pPr>
-        <w:autoSpaceDE w:val="0"/>
-        <w:autoSpaceDN w:val="0"/>
-        <w:adjustRightInd w:val="0"/>
-        <w:spacing w:after="0" w:line="360" w:lineRule="auto"/>
-        <w:jc w:val="both"/>
-        <w:rPr>
-          <w:rFonts w:ascii="Arial" w:hAnsi="Arial" w:cs="Arial"/>
-          <w:color w:val="000000"/>
-        </w:rPr>
-      </w:pPr>
-      <w:r>
-        <w:rPr>
-          <w:noProof/>
-        </w:rPr>
-        <w:drawing>
-          <wp:anchor distT="0" distB="0" distL="114300" distR="114300" simplePos="0" relativeHeight="251660288" behindDoc="0" locked="0" layoutInCell="1" allowOverlap="1" wp14:anchorId="758CA232" wp14:editId="7495D61B">
-            <wp:simplePos x="0" y="0"/>
-            <wp:positionH relativeFrom="margin">
-              <wp:align>right</wp:align>
-            </wp:positionH>
-            <wp:positionV relativeFrom="paragraph">
-              <wp:posOffset>227330</wp:posOffset>
-            </wp:positionV>
-            <wp:extent cx="5612130" cy="3155315"/>
-            <wp:effectExtent l="0" t="0" r="7620" b="6985"/>
-            <wp:wrapTopAndBottom/>
-            <wp:docPr id="4" name="Imagen 4"/>
             <wp:cNvGraphicFramePr>
               <a:graphicFrameLocks xmlns:a="http://schemas.openxmlformats.org/drawingml/2006/main" noChangeAspect="1"/>
             </wp:cNvGraphicFramePr>
@@ -887,8 +974,48 @@
           <w:rFonts w:ascii="Arial" w:hAnsi="Arial" w:cs="Arial"/>
           <w:color w:val="000000"/>
         </w:rPr>
-        <w:t>La función len() permite contar la cantidad de usuarios en la variable 'listaUsuarios'</w:t>
-      </w:r>
+        <w:t>Se crea una lista con la función split(), que nos pe</w:t>
+      </w:r>
+      <w:r>
+        <w:rPr>
+          <w:rFonts w:ascii="Arial" w:hAnsi="Arial" w:cs="Arial"/>
+          <w:color w:val="000000"/>
+        </w:rPr>
+        <w:t>r</w:t>
+      </w:r>
+      <w:r>
+        <w:rPr>
+          <w:rFonts w:ascii="Arial" w:hAnsi="Arial" w:cs="Arial"/>
+          <w:color w:val="000000"/>
+        </w:rPr>
+        <w:t>mite separar los elementos del string 'usuarios' por medio de comas.</w:t>
+      </w:r>
+    </w:p>
+    <w:p>
+      <w:pPr>
+        <w:autoSpaceDE w:val="0"/>
+        <w:autoSpaceDN w:val="0"/>
+        <w:adjustRightInd w:val="0"/>
+        <w:spacing w:after="0" w:line="360" w:lineRule="auto"/>
+        <w:jc w:val="both"/>
+        <w:rPr>
+          <w:rFonts w:ascii="Arial" w:hAnsi="Arial" w:cs="Arial"/>
+          <w:color w:val="000000"/>
+        </w:rPr>
+      </w:pPr>
+    </w:p>
+    <w:p>
+      <w:pPr>
+        <w:autoSpaceDE w:val="0"/>
+        <w:autoSpaceDN w:val="0"/>
+        <w:adjustRightInd w:val="0"/>
+        <w:spacing w:after="0" w:line="360" w:lineRule="auto"/>
+        <w:jc w:val="both"/>
+        <w:rPr>
+          <w:rFonts w:ascii="Arial" w:hAnsi="Arial" w:cs="Arial"/>
+          <w:color w:val="000000"/>
+        </w:rPr>
+      </w:pPr>
     </w:p>
     <w:p>
       <w:pPr>
@@ -912,27 +1039,11 @@
           <w:rFonts w:ascii="Arial" w:hAnsi="Arial" w:cs="Arial"/>
           <w:color w:val="000000"/>
         </w:rPr>
-        <w:lastRenderedPageBreak/>
-        <w:t xml:space="preserve">Imprima en pantalla un mensaje de saludo a los diferentes usuarios. ¿Qué técnica puedes utilizar para realizar esto? </w:t>
-      </w:r>
-    </w:p>
-    <w:p>
-      <w:pPr>
-        <w:pStyle w:val="Prrafodelista"/>
-        <w:autoSpaceDE w:val="0"/>
-        <w:autoSpaceDN w:val="0"/>
-        <w:adjustRightInd w:val="0"/>
-        <w:spacing w:after="0" w:line="360" w:lineRule="auto"/>
-        <w:jc w:val="both"/>
-        <w:rPr>
-          <w:rFonts w:ascii="Arial" w:hAnsi="Arial" w:cs="Arial"/>
-          <w:color w:val="000000"/>
-        </w:rPr>
-      </w:pPr>
-    </w:p>
-    <w:p>
-      <w:pPr>
-        <w:pStyle w:val="Prrafodelista"/>
+        <w:t xml:space="preserve">Imprima en pantalla la cantidad usuarios que tiene tu aplicación. </w:t>
+      </w:r>
+    </w:p>
+    <w:p>
+      <w:pPr>
         <w:autoSpaceDE w:val="0"/>
         <w:autoSpaceDN w:val="0"/>
         <w:adjustRightInd w:val="0"/>
@@ -948,18 +1059,18 @@
           <w:noProof/>
         </w:rPr>
         <w:drawing>
-          <wp:anchor distT="0" distB="0" distL="114300" distR="114300" simplePos="0" relativeHeight="251661312" behindDoc="0" locked="0" layoutInCell="1" allowOverlap="1" wp14:anchorId="7C7CCFA6" wp14:editId="0A514D2B">
+          <wp:anchor distT="0" distB="0" distL="114300" distR="114300" simplePos="0" relativeHeight="251660288" behindDoc="0" locked="0" layoutInCell="1" allowOverlap="1" wp14:anchorId="758CA232" wp14:editId="7495D61B">
             <wp:simplePos x="0" y="0"/>
-            <wp:positionH relativeFrom="column">
-              <wp:posOffset>251319</wp:posOffset>
+            <wp:positionH relativeFrom="margin">
+              <wp:align>right</wp:align>
             </wp:positionH>
             <wp:positionV relativeFrom="paragraph">
-              <wp:posOffset>525216</wp:posOffset>
+              <wp:posOffset>227330</wp:posOffset>
             </wp:positionV>
             <wp:extent cx="5612130" cy="3155315"/>
             <wp:effectExtent l="0" t="0" r="7620" b="6985"/>
-            <wp:wrapSquare wrapText="bothSides"/>
-            <wp:docPr id="5" name="Imagen 5"/>
+            <wp:wrapTopAndBottom/>
+            <wp:docPr id="4" name="Imagen 4"/>
             <wp:cNvGraphicFramePr>
               <a:graphicFrameLocks xmlns:a="http://schemas.openxmlformats.org/drawingml/2006/main" noChangeAspect="1"/>
             </wp:cNvGraphicFramePr>
@@ -1002,151 +1113,79 @@
           <w:rFonts w:ascii="Arial" w:hAnsi="Arial" w:cs="Arial"/>
           <w:color w:val="000000"/>
         </w:rPr>
-        <w:t xml:space="preserve">Una forma sería crear un mensaje para cada usuario, el </w:t>
-      </w:r>
-      <w:r>
-        <w:rPr>
-          <w:rFonts w:ascii="Arial" w:hAnsi="Arial" w:cs="Arial"/>
-          <w:color w:val="000000"/>
-        </w:rPr>
-        <w:t>cual</w:t>
-      </w:r>
-      <w:r>
-        <w:rPr>
-          <w:rFonts w:ascii="Arial" w:hAnsi="Arial" w:cs="Arial"/>
-          <w:color w:val="000000"/>
-        </w:rPr>
-        <w:t xml:space="preserve"> se localizaría en la lista.</w:t>
-      </w:r>
-    </w:p>
-    <w:p/>
-    <w:p>
-      <w:pPr>
-        <w:spacing w:line="360" w:lineRule="auto"/>
-        <w:ind w:left="708"/>
-        <w:jc w:val="both"/>
-        <w:rPr>
-          <w:rFonts w:ascii="Arial" w:hAnsi="Arial" w:cs="Arial"/>
-        </w:rPr>
-      </w:pPr>
-    </w:p>
-    <w:p>
-      <w:pPr>
-        <w:spacing w:line="360" w:lineRule="auto"/>
-        <w:ind w:left="708"/>
-        <w:jc w:val="both"/>
-        <w:rPr>
-          <w:rFonts w:ascii="Arial" w:hAnsi="Arial" w:cs="Arial"/>
-        </w:rPr>
-      </w:pPr>
-    </w:p>
-    <w:p>
-      <w:pPr>
-        <w:spacing w:line="360" w:lineRule="auto"/>
-        <w:ind w:left="708"/>
-        <w:jc w:val="both"/>
-        <w:rPr>
-          <w:rFonts w:ascii="Arial" w:hAnsi="Arial" w:cs="Arial"/>
-        </w:rPr>
-      </w:pPr>
-    </w:p>
-    <w:p>
-      <w:pPr>
-        <w:spacing w:line="360" w:lineRule="auto"/>
-        <w:ind w:left="708"/>
-        <w:jc w:val="both"/>
-        <w:rPr>
-          <w:rFonts w:ascii="Arial" w:hAnsi="Arial" w:cs="Arial"/>
-        </w:rPr>
-      </w:pPr>
-    </w:p>
-    <w:p>
-      <w:pPr>
-        <w:spacing w:line="360" w:lineRule="auto"/>
-        <w:ind w:left="708"/>
-        <w:jc w:val="both"/>
-        <w:rPr>
-          <w:rFonts w:ascii="Arial" w:hAnsi="Arial" w:cs="Arial"/>
-        </w:rPr>
-      </w:pPr>
-    </w:p>
-    <w:p>
-      <w:pPr>
-        <w:spacing w:line="360" w:lineRule="auto"/>
-        <w:ind w:left="708"/>
-        <w:jc w:val="both"/>
-        <w:rPr>
-          <w:rFonts w:ascii="Arial" w:hAnsi="Arial" w:cs="Arial"/>
-        </w:rPr>
-      </w:pPr>
-    </w:p>
-    <w:p>
-      <w:pPr>
-        <w:spacing w:line="360" w:lineRule="auto"/>
-        <w:ind w:left="708"/>
-        <w:jc w:val="both"/>
-        <w:rPr>
-          <w:rFonts w:ascii="Arial" w:hAnsi="Arial" w:cs="Arial"/>
-        </w:rPr>
-      </w:pPr>
-    </w:p>
-    <w:p>
-      <w:pPr>
-        <w:spacing w:line="360" w:lineRule="auto"/>
-        <w:ind w:left="708"/>
-        <w:jc w:val="both"/>
-        <w:rPr>
-          <w:rFonts w:ascii="Arial" w:hAnsi="Arial" w:cs="Arial"/>
-        </w:rPr>
-      </w:pPr>
-    </w:p>
-    <w:p>
-      <w:pPr>
-        <w:spacing w:line="360" w:lineRule="auto"/>
-        <w:ind w:left="708"/>
-        <w:jc w:val="both"/>
-        <w:rPr>
-          <w:rFonts w:ascii="Arial" w:hAnsi="Arial" w:cs="Arial"/>
-        </w:rPr>
-      </w:pPr>
-    </w:p>
-    <w:p>
-      <w:pPr>
-        <w:spacing w:line="360" w:lineRule="auto"/>
-        <w:ind w:left="708"/>
-        <w:jc w:val="both"/>
-        <w:rPr>
-          <w:rFonts w:ascii="Arial" w:hAnsi="Arial" w:cs="Arial"/>
-        </w:rPr>
-      </w:pPr>
-    </w:p>
-    <w:p>
-      <w:pPr>
-        <w:spacing w:line="360" w:lineRule="auto"/>
-        <w:ind w:left="708"/>
-        <w:jc w:val="both"/>
-        <w:rPr>
-          <w:rFonts w:ascii="Arial" w:hAnsi="Arial" w:cs="Arial"/>
+        <w:t>La función len() permite contar la cantidad de usuarios en la variable 'listaUsuarios'</w:t>
+      </w:r>
+    </w:p>
+    <w:p>
+      <w:pPr>
+        <w:pStyle w:val="Prrafodelista"/>
+        <w:numPr>
+          <w:ilvl w:val="0"/>
+          <w:numId w:val="1"/>
+        </w:numPr>
+        <w:autoSpaceDE w:val="0"/>
+        <w:autoSpaceDN w:val="0"/>
+        <w:adjustRightInd w:val="0"/>
+        <w:spacing w:after="0" w:line="360" w:lineRule="auto"/>
+        <w:jc w:val="both"/>
+        <w:rPr>
+          <w:rFonts w:ascii="Arial" w:hAnsi="Arial" w:cs="Arial"/>
+          <w:color w:val="000000"/>
+        </w:rPr>
+      </w:pPr>
+      <w:r>
+        <w:rPr>
+          <w:rFonts w:ascii="Arial" w:hAnsi="Arial" w:cs="Arial"/>
+          <w:color w:val="000000"/>
+        </w:rPr>
+        <w:lastRenderedPageBreak/>
+        <w:t xml:space="preserve">Imprima en pantalla un mensaje de saludo a los diferentes usuarios. ¿Qué técnica puedes utilizar para realizar esto? </w:t>
+      </w:r>
+    </w:p>
+    <w:p>
+      <w:pPr>
+        <w:pStyle w:val="Prrafodelista"/>
+        <w:autoSpaceDE w:val="0"/>
+        <w:autoSpaceDN w:val="0"/>
+        <w:adjustRightInd w:val="0"/>
+        <w:spacing w:after="0" w:line="360" w:lineRule="auto"/>
+        <w:jc w:val="both"/>
+        <w:rPr>
+          <w:rFonts w:ascii="Arial" w:hAnsi="Arial" w:cs="Arial"/>
+          <w:color w:val="000000"/>
+        </w:rPr>
+      </w:pPr>
+    </w:p>
+    <w:p>
+      <w:pPr>
+        <w:pStyle w:val="Prrafodelista"/>
+        <w:autoSpaceDE w:val="0"/>
+        <w:autoSpaceDN w:val="0"/>
+        <w:adjustRightInd w:val="0"/>
+        <w:spacing w:after="0" w:line="360" w:lineRule="auto"/>
+        <w:jc w:val="both"/>
+        <w:rPr>
+          <w:rFonts w:ascii="Arial" w:hAnsi="Arial" w:cs="Arial"/>
+          <w:color w:val="000000"/>
         </w:rPr>
       </w:pPr>
       <w:r>
         <w:rPr>
           <w:noProof/>
         </w:rPr>
-        <w:lastRenderedPageBreak/>
         <w:drawing>
-          <wp:anchor distT="0" distB="0" distL="114300" distR="114300" simplePos="0" relativeHeight="251662336" behindDoc="0" locked="0" layoutInCell="1" allowOverlap="1" wp14:anchorId="60D010CA" wp14:editId="32F1781D">
+          <wp:anchor distT="0" distB="0" distL="114300" distR="114300" simplePos="0" relativeHeight="251661312" behindDoc="0" locked="0" layoutInCell="1" allowOverlap="1" wp14:anchorId="7C7CCFA6" wp14:editId="0A514D2B">
             <wp:simplePos x="0" y="0"/>
             <wp:positionH relativeFrom="column">
-              <wp:posOffset>161149</wp:posOffset>
+              <wp:posOffset>251319</wp:posOffset>
             </wp:positionH>
             <wp:positionV relativeFrom="paragraph">
-              <wp:posOffset>533330</wp:posOffset>
+              <wp:posOffset>525216</wp:posOffset>
             </wp:positionV>
             <wp:extent cx="5612130" cy="3155315"/>
             <wp:effectExtent l="0" t="0" r="7620" b="6985"/>
-            <wp:wrapTopAndBottom/>
-            <wp:docPr id="7" name="Imagen 7"/>
+            <wp:wrapSquare wrapText="bothSides"/>
+            <wp:docPr id="5" name="Imagen 5"/>
             <wp:cNvGraphicFramePr>
               <a:graphicFrameLocks xmlns:a="http://schemas.openxmlformats.org/drawingml/2006/main" noChangeAspect="1"/>
             </wp:cNvGraphicFramePr>
@@ -1187,6 +1226,179 @@
       <w:r>
         <w:rPr>
           <w:rFonts w:ascii="Arial" w:hAnsi="Arial" w:cs="Arial"/>
+          <w:color w:val="000000"/>
+        </w:rPr>
+        <w:t>Una forma sería crear un mensaje para cada usuario, el cual se localizaría en la lista.</w:t>
+      </w:r>
+    </w:p>
+    <w:p/>
+    <w:p>
+      <w:pPr>
+        <w:spacing w:line="360" w:lineRule="auto"/>
+        <w:ind w:left="708"/>
+        <w:jc w:val="both"/>
+        <w:rPr>
+          <w:rFonts w:ascii="Arial" w:hAnsi="Arial" w:cs="Arial"/>
+        </w:rPr>
+      </w:pPr>
+    </w:p>
+    <w:p>
+      <w:pPr>
+        <w:spacing w:line="360" w:lineRule="auto"/>
+        <w:ind w:left="708"/>
+        <w:jc w:val="both"/>
+        <w:rPr>
+          <w:rFonts w:ascii="Arial" w:hAnsi="Arial" w:cs="Arial"/>
+        </w:rPr>
+      </w:pPr>
+    </w:p>
+    <w:p>
+      <w:pPr>
+        <w:spacing w:line="360" w:lineRule="auto"/>
+        <w:ind w:left="708"/>
+        <w:jc w:val="both"/>
+        <w:rPr>
+          <w:rFonts w:ascii="Arial" w:hAnsi="Arial" w:cs="Arial"/>
+        </w:rPr>
+      </w:pPr>
+    </w:p>
+    <w:p>
+      <w:pPr>
+        <w:spacing w:line="360" w:lineRule="auto"/>
+        <w:ind w:left="708"/>
+        <w:jc w:val="both"/>
+        <w:rPr>
+          <w:rFonts w:ascii="Arial" w:hAnsi="Arial" w:cs="Arial"/>
+        </w:rPr>
+      </w:pPr>
+    </w:p>
+    <w:p>
+      <w:pPr>
+        <w:spacing w:line="360" w:lineRule="auto"/>
+        <w:ind w:left="708"/>
+        <w:jc w:val="both"/>
+        <w:rPr>
+          <w:rFonts w:ascii="Arial" w:hAnsi="Arial" w:cs="Arial"/>
+        </w:rPr>
+      </w:pPr>
+    </w:p>
+    <w:p>
+      <w:pPr>
+        <w:spacing w:line="360" w:lineRule="auto"/>
+        <w:ind w:left="708"/>
+        <w:jc w:val="both"/>
+        <w:rPr>
+          <w:rFonts w:ascii="Arial" w:hAnsi="Arial" w:cs="Arial"/>
+        </w:rPr>
+      </w:pPr>
+    </w:p>
+    <w:p>
+      <w:pPr>
+        <w:spacing w:line="360" w:lineRule="auto"/>
+        <w:ind w:left="708"/>
+        <w:jc w:val="both"/>
+        <w:rPr>
+          <w:rFonts w:ascii="Arial" w:hAnsi="Arial" w:cs="Arial"/>
+        </w:rPr>
+      </w:pPr>
+    </w:p>
+    <w:p>
+      <w:pPr>
+        <w:spacing w:line="360" w:lineRule="auto"/>
+        <w:ind w:left="708"/>
+        <w:jc w:val="both"/>
+        <w:rPr>
+          <w:rFonts w:ascii="Arial" w:hAnsi="Arial" w:cs="Arial"/>
+        </w:rPr>
+      </w:pPr>
+    </w:p>
+    <w:p>
+      <w:pPr>
+        <w:spacing w:line="360" w:lineRule="auto"/>
+        <w:ind w:left="708"/>
+        <w:jc w:val="both"/>
+        <w:rPr>
+          <w:rFonts w:ascii="Arial" w:hAnsi="Arial" w:cs="Arial"/>
+        </w:rPr>
+      </w:pPr>
+    </w:p>
+    <w:p>
+      <w:pPr>
+        <w:spacing w:line="360" w:lineRule="auto"/>
+        <w:ind w:left="708"/>
+        <w:jc w:val="both"/>
+        <w:rPr>
+          <w:rFonts w:ascii="Arial" w:hAnsi="Arial" w:cs="Arial"/>
+        </w:rPr>
+      </w:pPr>
+    </w:p>
+    <w:p>
+      <w:pPr>
+        <w:spacing w:line="360" w:lineRule="auto"/>
+        <w:ind w:left="708"/>
+        <w:jc w:val="both"/>
+        <w:rPr>
+          <w:rFonts w:ascii="Arial" w:hAnsi="Arial" w:cs="Arial"/>
+        </w:rPr>
+      </w:pPr>
+      <w:r>
+        <w:rPr>
+          <w:noProof/>
+        </w:rPr>
+        <w:lastRenderedPageBreak/>
+        <w:drawing>
+          <wp:anchor distT="0" distB="0" distL="114300" distR="114300" simplePos="0" relativeHeight="251662336" behindDoc="0" locked="0" layoutInCell="1" allowOverlap="1" wp14:anchorId="60D010CA" wp14:editId="32F1781D">
+            <wp:simplePos x="0" y="0"/>
+            <wp:positionH relativeFrom="column">
+              <wp:posOffset>161149</wp:posOffset>
+            </wp:positionH>
+            <wp:positionV relativeFrom="paragraph">
+              <wp:posOffset>533330</wp:posOffset>
+            </wp:positionV>
+            <wp:extent cx="5612130" cy="3155315"/>
+            <wp:effectExtent l="0" t="0" r="7620" b="6985"/>
+            <wp:wrapTopAndBottom/>
+            <wp:docPr id="7" name="Imagen 7"/>
+            <wp:cNvGraphicFramePr>
+              <a:graphicFrameLocks xmlns:a="http://schemas.openxmlformats.org/drawingml/2006/main" noChangeAspect="1"/>
+            </wp:cNvGraphicFramePr>
+            <a:graphic xmlns:a="http://schemas.openxmlformats.org/drawingml/2006/main">
+              <a:graphicData uri="http://schemas.openxmlformats.org/drawingml/2006/picture">
+                <pic:pic xmlns:pic="http://schemas.openxmlformats.org/drawingml/2006/picture">
+                  <pic:nvPicPr>
+                    <pic:cNvPr id="1" name=""/>
+                    <pic:cNvPicPr/>
+                  </pic:nvPicPr>
+                  <pic:blipFill>
+                    <a:blip r:embed="rId11" cstate="print">
+                      <a:extLst>
+                        <a:ext uri="{28A0092B-C50C-407E-A947-70E740481C1C}">
+                          <a14:useLocalDpi xmlns:a14="http://schemas.microsoft.com/office/drawing/2010/main" val="0"/>
+                        </a:ext>
+                      </a:extLst>
+                    </a:blip>
+                    <a:stretch>
+                      <a:fillRect/>
+                    </a:stretch>
+                  </pic:blipFill>
+                  <pic:spPr>
+                    <a:xfrm>
+                      <a:off x="0" y="0"/>
+                      <a:ext cx="5612130" cy="3155315"/>
+                    </a:xfrm>
+                    <a:prstGeom prst="rect">
+                      <a:avLst/>
+                    </a:prstGeom>
+                  </pic:spPr>
+                </pic:pic>
+              </a:graphicData>
+            </a:graphic>
+          </wp:anchor>
+        </w:drawing>
+      </w:r>
+      <w:r>
+        <w:rPr>
+          <w:rFonts w:ascii="Arial" w:hAnsi="Arial" w:cs="Arial"/>
         </w:rPr>
         <w:t>Otra forma sería aplicando un ciclo for; se crea la variable usuarios como contador, y luego se imprime el mensaje con la variable 'usuario'</w:t>
       </w:r>
@@ -1238,7 +1450,7 @@
                     <pic:cNvPicPr/>
                   </pic:nvPicPr>
                   <pic:blipFill>
-                    <a:blip r:embed="rId11" cstate="print">
+                    <a:blip r:embed="rId12" cstate="print">
                       <a:extLst>
                         <a:ext uri="{28A0092B-C50C-407E-A947-70E740481C1C}">
                           <a14:useLocalDpi xmlns:a14="http://schemas.microsoft.com/office/drawing/2010/main" val="0"/>
@@ -1879,6 +2091,28 @@
     <w:name w:val="Normal"/>
     <w:qFormat/>
   </w:style>
+  <w:style w:type="paragraph" w:styleId="Ttulo1">
+    <w:name w:val="heading 1"/>
+    <w:basedOn w:val="Normal"/>
+    <w:next w:val="Normal"/>
+    <w:link w:val="Ttulo1Car"/>
+    <w:uiPriority w:val="9"/>
+    <w:qFormat/>
+    <w:rsid w:val="003F6A18"/>
+    <w:pPr>
+      <w:keepNext/>
+      <w:keepLines/>
+      <w:spacing w:before="240" w:after="0"/>
+      <w:outlineLvl w:val="0"/>
+    </w:pPr>
+    <w:rPr>
+      <w:rFonts w:asciiTheme="majorHAnsi" w:eastAsiaTheme="majorEastAsia" w:hAnsiTheme="majorHAnsi" w:cstheme="majorBidi"/>
+      <w:color w:val="2F5496" w:themeColor="accent1" w:themeShade="BF"/>
+      <w:sz w:val="32"/>
+      <w:szCs w:val="32"/>
+      <w:lang w:val="en-US"/>
+    </w:rPr>
+  </w:style>
   <w:style w:type="character" w:default="1" w:styleId="Fuentedeprrafopredeter">
     <w:name w:val="Default Paragraph Font"/>
     <w:uiPriority w:val="1"/>
@@ -1932,6 +2166,20 @@
       <w:ind w:left="720"/>
       <w:contextualSpacing/>
     </w:pPr>
+  </w:style>
+  <w:style w:type="character" w:customStyle="1" w:styleId="Ttulo1Car">
+    <w:name w:val="Título 1 Car"/>
+    <w:basedOn w:val="Fuentedeprrafopredeter"/>
+    <w:link w:val="Ttulo1"/>
+    <w:uiPriority w:val="9"/>
+    <w:rsid w:val="003F6A18"/>
+    <w:rPr>
+      <w:rFonts w:asciiTheme="majorHAnsi" w:eastAsiaTheme="majorEastAsia" w:hAnsiTheme="majorHAnsi" w:cstheme="majorBidi"/>
+      <w:color w:val="2F5496" w:themeColor="accent1" w:themeShade="BF"/>
+      <w:sz w:val="32"/>
+      <w:szCs w:val="32"/>
+      <w:lang w:val="en-US"/>
+    </w:rPr>
   </w:style>
 </w:styles>
 </file>

</xml_diff>